<commit_message>
runs okay for now
</commit_message>
<xml_diff>
--- a/docs/Pras-RevisedProjectProposal-V0.2.docx
+++ b/docs/Pras-RevisedProjectProposal-V0.2.docx
@@ -127,37 +127,13 @@
         <w:rPr>
           <w:rFonts w:ascii="Times New Roman" w:hAnsi="Times New Roman" w:cs="Times New Roman"/>
         </w:rPr>
-        <w:t>contesting for</w:t>
-      </w:r>
-      <w:r>
-        <w:rPr>
-          <w:rFonts w:ascii="Times New Roman" w:hAnsi="Times New Roman" w:cs="Times New Roman"/>
-        </w:rPr>
-        <w:t xml:space="preserve"> a mark during</w:t>
-      </w:r>
-      <w:r>
-        <w:rPr>
-          <w:rFonts w:ascii="Times New Roman" w:hAnsi="Times New Roman" w:cs="Times New Roman"/>
-        </w:rPr>
-        <w:t xml:space="preserve"> Australian Rules Football (AFL) and </w:t>
-      </w:r>
-      <w:r>
-        <w:rPr>
-          <w:rFonts w:ascii="Times New Roman" w:hAnsi="Times New Roman" w:cs="Times New Roman"/>
-        </w:rPr>
-        <w:t xml:space="preserve">heading the ball in </w:t>
-      </w:r>
-      <w:r>
-        <w:rPr>
-          <w:rFonts w:ascii="Times New Roman" w:hAnsi="Times New Roman" w:cs="Times New Roman"/>
-        </w:rPr>
-        <w:t xml:space="preserve">soccer. However, for individuals with </w:t>
-      </w:r>
-      <w:r>
-        <w:rPr>
-          <w:rFonts w:ascii="Times New Roman" w:hAnsi="Times New Roman" w:cs="Times New Roman"/>
-        </w:rPr>
-        <w:t xml:space="preserve">femoroacetabular impingement </w:t>
+        <w:t>Australian Rules Football, soccer, basketball and netball</w:t>
+      </w:r>
+      <w:r>
+        <w:rPr>
+          <w:rFonts w:ascii="Times New Roman" w:hAnsi="Times New Roman" w:cs="Times New Roman"/>
+        </w:rPr>
+        <w:t xml:space="preserve">. However, for individuals with femoroacetabular impingement </w:t>
       </w:r>
       <w:r>
         <w:rPr>
@@ -169,13 +145,7 @@
         <w:rPr>
           <w:rFonts w:ascii="Times New Roman" w:hAnsi="Times New Roman" w:cs="Times New Roman"/>
         </w:rPr>
-        <w:t>syndrome</w:t>
-      </w:r>
-      <w:r>
-        <w:rPr>
-          <w:rFonts w:ascii="Times New Roman" w:hAnsi="Times New Roman" w:cs="Times New Roman"/>
-        </w:rPr>
-        <w:t xml:space="preserve">, this manoeuvre </w:t>
+        <w:t xml:space="preserve">syndrome, this manoeuvre </w:t>
       </w:r>
       <w:r>
         <w:rPr>
@@ -187,37 +157,7 @@
         <w:rPr>
           <w:rFonts w:ascii="Times New Roman" w:hAnsi="Times New Roman" w:cs="Times New Roman"/>
         </w:rPr>
-        <w:t xml:space="preserve">. </w:t>
-      </w:r>
-      <w:r>
-        <w:rPr>
-          <w:rFonts w:ascii="Times New Roman" w:hAnsi="Times New Roman" w:cs="Times New Roman"/>
-        </w:rPr>
-        <w:t xml:space="preserve">Despite increasing knowledge of the aetiology </w:t>
-      </w:r>
-      <w:r>
-        <w:rPr>
-          <w:rFonts w:ascii="Times New Roman" w:hAnsi="Times New Roman" w:cs="Times New Roman"/>
-        </w:rPr>
-        <w:t xml:space="preserve">and natural history </w:t>
-      </w:r>
-      <w:r>
-        <w:rPr>
-          <w:rFonts w:ascii="Times New Roman" w:hAnsi="Times New Roman" w:cs="Times New Roman"/>
-        </w:rPr>
-        <w:t xml:space="preserve">of </w:t>
-      </w:r>
-      <w:r>
-        <w:rPr>
-          <w:rFonts w:ascii="Times New Roman" w:hAnsi="Times New Roman" w:cs="Times New Roman"/>
-        </w:rPr>
-        <w:t>FAI</w:t>
-      </w:r>
-      <w:r>
-        <w:rPr>
-          <w:rFonts w:ascii="Times New Roman" w:hAnsi="Times New Roman" w:cs="Times New Roman"/>
-        </w:rPr>
-        <w:t xml:space="preserve"> syndrome, the impact of FAI</w:t>
+        <w:t>. Despite increasing knowledge of the aetiology and natural history of FAI syndrome, the impact of FAI</w:t>
       </w:r>
       <w:r>
         <w:rPr>
@@ -229,7 +169,67 @@
         <w:rPr>
           <w:rFonts w:ascii="Times New Roman" w:hAnsi="Times New Roman" w:cs="Times New Roman"/>
         </w:rPr>
-        <w:t xml:space="preserve"> on human biomechanics during dynamic “everyday” weightbearing tasks is poorly understood.</w:t>
+        <w:t xml:space="preserve"> on human biomechanics during dynamic </w:t>
+      </w:r>
+      <w:r>
+        <w:rPr>
+          <w:rFonts w:ascii="Times New Roman" w:hAnsi="Times New Roman" w:cs="Times New Roman"/>
+        </w:rPr>
+        <w:t>sports-related</w:t>
+      </w:r>
+      <w:r>
+        <w:rPr>
+          <w:rFonts w:ascii="Times New Roman" w:hAnsi="Times New Roman" w:cs="Times New Roman"/>
+        </w:rPr>
+        <w:t xml:space="preserve"> weightbearing tasks is poorly understood.</w:t>
+      </w:r>
+      <w:r>
+        <w:rPr>
+          <w:rFonts w:ascii="Times New Roman" w:hAnsi="Times New Roman" w:cs="Times New Roman"/>
+        </w:rPr>
+        <w:t xml:space="preserve"> The step-down-and-pivot task mimics the action of pivoting after landing in a controlled manner, that may facilitate analysis of biomechanics in the presence of</w:t>
+      </w:r>
+      <w:r>
+        <w:rPr>
+          <w:rFonts w:ascii="Times New Roman" w:hAnsi="Times New Roman" w:cs="Times New Roman"/>
+        </w:rPr>
+        <w:t xml:space="preserve"> </w:t>
+      </w:r>
+      <w:r>
+        <w:rPr>
+          <w:rFonts w:ascii="Times New Roman" w:hAnsi="Times New Roman" w:cs="Times New Roman"/>
+        </w:rPr>
+        <w:t>hip pain</w:t>
+      </w:r>
+      <w:r>
+        <w:rPr>
+          <w:rFonts w:ascii="Times New Roman" w:hAnsi="Times New Roman" w:cs="Times New Roman"/>
+        </w:rPr>
+        <w:t xml:space="preserve"> </w:t>
+      </w:r>
+      <w:r>
+        <w:rPr>
+          <w:rFonts w:ascii="Times New Roman" w:hAnsi="Times New Roman" w:cs="Times New Roman"/>
+        </w:rPr>
+        <w:t xml:space="preserve">and functional impairment </w:t>
+      </w:r>
+      <w:r>
+        <w:rPr>
+          <w:rFonts w:ascii="Times New Roman" w:hAnsi="Times New Roman" w:cs="Times New Roman"/>
+        </w:rPr>
+        <w:t>due to FAI syndrome</w:t>
+      </w:r>
+      <w:r>
+        <w:rPr>
+          <w:rFonts w:ascii="Times New Roman" w:hAnsi="Times New Roman" w:cs="Times New Roman"/>
+        </w:rPr>
+        <w:t>.</w:t>
+      </w:r>
+      <w:r>
+        <w:rPr>
+          <w:rFonts w:ascii="Times New Roman" w:hAnsi="Times New Roman" w:cs="Times New Roman"/>
+        </w:rPr>
+        <w:t xml:space="preserve"> </w:t>
       </w:r>
     </w:p>
     <w:p>
@@ -932,6 +932,7 @@
         <w:rPr>
           <w:rFonts w:ascii="Times New Roman" w:hAnsi="Times New Roman" w:cs="Times New Roman"/>
         </w:rPr>
+        <w:lastRenderedPageBreak/>
         <w:t xml:space="preserve">Additional development: Implement the </w:t>
       </w:r>
       <w:commentRangeStart w:id="4"/>
@@ -964,14 +965,7 @@
         <w:rPr>
           <w:rFonts w:ascii="Times New Roman" w:hAnsi="Times New Roman" w:cs="Times New Roman"/>
         </w:rPr>
-        <w:t xml:space="preserve">) as a Python package using the OpenSim API. This method was </w:t>
-      </w:r>
-      <w:r>
-        <w:rPr>
-          <w:rFonts w:ascii="Times New Roman" w:hAnsi="Times New Roman" w:cs="Times New Roman"/>
-        </w:rPr>
-        <w:lastRenderedPageBreak/>
-        <w:t xml:space="preserve">previously implemented by Dr Tim Dorn </w:t>
+        <w:t xml:space="preserve">) as a Python package using the OpenSim API. This method was previously implemented by Dr Tim Dorn </w:t>
       </w:r>
       <w:r>
         <w:rPr>

</xml_diff>